<commit_message>
Added cardinality and corrected radnomly floating textboxes, updated the documents, deleted unnecessary .dia~ file
</commit_message>
<xml_diff>
--- a/diagrams/Description+Diagram.docx
+++ b/diagrams/Description+Diagram.docx
@@ -121,8 +121,6 @@
         <w:br/>
         <w:t>As Garlic is not the only social media out there, the user can connect his or her other social accounts with it. This is important for sharing content and can also be used for notifications.</w:t>
       </w:r>
-      <w:bookmarkStart w:id="0" w:name="_GoBack"/>
-      <w:bookmarkEnd w:id="0"/>
     </w:p>
     <w:p>
       <w:pPr>
@@ -130,6 +128,8 @@
           <w:lang w:val="en-GB"/>
         </w:rPr>
       </w:pPr>
+      <w:bookmarkStart w:id="0" w:name="_GoBack"/>
+      <w:bookmarkEnd w:id="0"/>
       <w:r>
         <w:rPr>
           <w:noProof/>
@@ -154,7 +154,7 @@
             <v:path o:extrusionok="f" gradientshapeok="t" o:connecttype="rect"/>
             <o:lock v:ext="edit" aspectratio="t"/>
           </v:shapetype>
-          <v:shape id="_x0000_s1027" type="#_x0000_t75" style="position:absolute;margin-left:-67.5pt;margin-top:18.2pt;width:583.5pt;height:457.3pt;z-index:251659264;mso-position-horizontal-relative:text;mso-position-vertical-relative:text;mso-width-relative:page;mso-height-relative:page">
+          <v:shape id="_x0000_s1028" type="#_x0000_t75" style="position:absolute;margin-left:-29.25pt;margin-top:6.2pt;width:520.5pt;height:408pt;z-index:251659264;mso-position-horizontal-relative:text;mso-position-vertical-relative:text;mso-width-relative:page;mso-height-relative:page">
             <v:imagedata r:id="rId6" o:title="GarlicERDiagram"/>
           </v:shape>
         </w:pict>

</xml_diff>